<commit_message>
sdd edit use case
</commit_message>
<xml_diff>
--- a/compressed SDD PPL.docx
+++ b/compressed SDD PPL.docx
@@ -206,7 +206,7 @@
           <w:sz w:val="32"/>
           <w:szCs w:val="32"/>
         </w:rPr>
-        <w:t xml:space="preserve"> 1.0.0</w:t>
+        <w:t xml:space="preserve"> 0.1.1</w:t>
       </w:r>
     </w:p>
     <w:p>
@@ -632,6 +632,8 @@
         </w:rPr>
         <w:t xml:space="preserve"> Isi</w:t>
       </w:r>
+      <w:bookmarkStart w:id="0" w:name="_GoBack"/>
+      <w:bookmarkEnd w:id="0"/>
     </w:p>
     <w:sdt>
       <w:sdtPr>
@@ -766,7 +768,7 @@
                 <w:sz w:val="32"/>
                 <w:szCs w:val="32"/>
               </w:rPr>
-              <w:t>2</w:t>
+              <w:t>3</w:t>
             </w:r>
             <w:r>
               <w:rPr>
@@ -862,7 +864,7 @@
                 <w:sz w:val="32"/>
                 <w:szCs w:val="32"/>
               </w:rPr>
-              <w:t>2</w:t>
+              <w:t>3</w:t>
             </w:r>
             <w:r>
               <w:rPr>
@@ -958,7 +960,7 @@
                 <w:sz w:val="32"/>
                 <w:szCs w:val="32"/>
               </w:rPr>
-              <w:t>2</w:t>
+              <w:t>3</w:t>
             </w:r>
             <w:r>
               <w:rPr>
@@ -1054,7 +1056,7 @@
                 <w:sz w:val="32"/>
                 <w:szCs w:val="32"/>
               </w:rPr>
-              <w:t>2</w:t>
+              <w:t>3</w:t>
             </w:r>
             <w:r>
               <w:rPr>
@@ -1438,7 +1440,7 @@
                 <w:sz w:val="32"/>
                 <w:szCs w:val="32"/>
               </w:rPr>
-              <w:t>4</w:t>
+              <w:t>5</w:t>
             </w:r>
             <w:r>
               <w:rPr>
@@ -1534,7 +1536,7 @@
                 <w:sz w:val="32"/>
                 <w:szCs w:val="32"/>
               </w:rPr>
-              <w:t>5</w:t>
+              <w:t>6</w:t>
             </w:r>
             <w:r>
               <w:rPr>
@@ -1630,7 +1632,7 @@
                 <w:sz w:val="32"/>
                 <w:szCs w:val="32"/>
               </w:rPr>
-              <w:t>5</w:t>
+              <w:t>6</w:t>
             </w:r>
             <w:r>
               <w:rPr>
@@ -1726,7 +1728,7 @@
                 <w:sz w:val="32"/>
                 <w:szCs w:val="32"/>
               </w:rPr>
-              <w:t>5</w:t>
+              <w:t>7</w:t>
             </w:r>
             <w:r>
               <w:rPr>
@@ -1822,7 +1824,7 @@
                 <w:sz w:val="32"/>
                 <w:szCs w:val="32"/>
               </w:rPr>
-              <w:t>5</w:t>
+              <w:t>7</w:t>
             </w:r>
             <w:r>
               <w:rPr>
@@ -1918,7 +1920,7 @@
                 <w:sz w:val="32"/>
                 <w:szCs w:val="32"/>
               </w:rPr>
-              <w:t>5</w:t>
+              <w:t>7</w:t>
             </w:r>
             <w:r>
               <w:rPr>
@@ -2014,7 +2016,7 @@
                 <w:sz w:val="32"/>
                 <w:szCs w:val="32"/>
               </w:rPr>
-              <w:t>7</w:t>
+              <w:t>8</w:t>
             </w:r>
             <w:r>
               <w:rPr>
@@ -2110,7 +2112,7 @@
                 <w:sz w:val="32"/>
                 <w:szCs w:val="32"/>
               </w:rPr>
-              <w:t>9</w:t>
+              <w:t>10</w:t>
             </w:r>
             <w:r>
               <w:rPr>
@@ -2206,7 +2208,7 @@
                 <w:sz w:val="32"/>
                 <w:szCs w:val="32"/>
               </w:rPr>
-              <w:t>11</w:t>
+              <w:t>12</w:t>
             </w:r>
             <w:r>
               <w:rPr>
@@ -2302,7 +2304,7 @@
                 <w:sz w:val="32"/>
                 <w:szCs w:val="32"/>
               </w:rPr>
-              <w:t>13</w:t>
+              <w:t>14</w:t>
             </w:r>
             <w:r>
               <w:rPr>
@@ -2398,7 +2400,7 @@
                 <w:sz w:val="32"/>
                 <w:szCs w:val="32"/>
               </w:rPr>
-              <w:t>15</w:t>
+              <w:t>16</w:t>
             </w:r>
             <w:r>
               <w:rPr>
@@ -2494,7 +2496,7 @@
                 <w:sz w:val="32"/>
                 <w:szCs w:val="32"/>
               </w:rPr>
-              <w:t>16</w:t>
+              <w:t>17</w:t>
             </w:r>
             <w:r>
               <w:rPr>
@@ -2590,7 +2592,7 @@
                 <w:sz w:val="32"/>
                 <w:szCs w:val="32"/>
               </w:rPr>
-              <w:t>16</w:t>
+              <w:t>17</w:t>
             </w:r>
             <w:r>
               <w:rPr>
@@ -2686,7 +2688,7 @@
                 <w:sz w:val="32"/>
                 <w:szCs w:val="32"/>
               </w:rPr>
-              <w:t>18</w:t>
+              <w:t>19</w:t>
             </w:r>
             <w:r>
               <w:rPr>
@@ -2782,7 +2784,7 @@
                 <w:sz w:val="32"/>
                 <w:szCs w:val="32"/>
               </w:rPr>
-              <w:t>20</w:t>
+              <w:t>21</w:t>
             </w:r>
             <w:r>
               <w:rPr>
@@ -2878,7 +2880,7 @@
                 <w:sz w:val="32"/>
                 <w:szCs w:val="32"/>
               </w:rPr>
-              <w:t>20</w:t>
+              <w:t>21</w:t>
             </w:r>
             <w:r>
               <w:rPr>
@@ -2974,7 +2976,7 @@
                 <w:sz w:val="32"/>
                 <w:szCs w:val="32"/>
               </w:rPr>
-              <w:t>21</w:t>
+              <w:t>22</w:t>
             </w:r>
             <w:r>
               <w:rPr>
@@ -3011,29 +3013,7 @@
                 <w:sz w:val="32"/>
                 <w:szCs w:val="32"/>
               </w:rPr>
-              <w:t>4. User Inter</w:t>
-            </w:r>
-            <w:r>
-              <w:rPr>
-                <w:rStyle w:val="Hyperlink"/>
-                <w:rFonts w:cstheme="minorHAnsi"/>
-                <w:noProof/>
-                <w:color w:val="auto"/>
-                <w:sz w:val="32"/>
-                <w:szCs w:val="32"/>
-              </w:rPr>
-              <w:t>f</w:t>
-            </w:r>
-            <w:r>
-              <w:rPr>
-                <w:rStyle w:val="Hyperlink"/>
-                <w:rFonts w:cstheme="minorHAnsi"/>
-                <w:noProof/>
-                <w:color w:val="auto"/>
-                <w:sz w:val="32"/>
-                <w:szCs w:val="32"/>
-              </w:rPr>
-              <w:t>ace Design</w:t>
+              <w:t>4. User Interface Design</w:t>
             </w:r>
             <w:r>
               <w:rPr>
@@ -3092,7 +3072,7 @@
                 <w:sz w:val="32"/>
                 <w:szCs w:val="32"/>
               </w:rPr>
-              <w:t>25</w:t>
+              <w:t>26</w:t>
             </w:r>
             <w:r>
               <w:rPr>
@@ -3129,29 +3109,7 @@
                 <w:sz w:val="32"/>
                 <w:szCs w:val="32"/>
               </w:rPr>
-              <w:t>5. Team</w:t>
-            </w:r>
-            <w:r>
-              <w:rPr>
-                <w:rStyle w:val="Hyperlink"/>
-                <w:rFonts w:cstheme="minorHAnsi"/>
-                <w:noProof/>
-                <w:color w:val="auto"/>
-                <w:sz w:val="32"/>
-                <w:szCs w:val="32"/>
-              </w:rPr>
-              <w:t xml:space="preserve"> </w:t>
-            </w:r>
-            <w:r>
-              <w:rPr>
-                <w:rStyle w:val="Hyperlink"/>
-                <w:rFonts w:cstheme="minorHAnsi"/>
-                <w:noProof/>
-                <w:color w:val="auto"/>
-                <w:sz w:val="32"/>
-                <w:szCs w:val="32"/>
-              </w:rPr>
-              <w:t>Progress</w:t>
+              <w:t>5. Team Progress</w:t>
             </w:r>
             <w:r>
               <w:rPr>
@@ -3210,7 +3168,7 @@
                 <w:sz w:val="32"/>
                 <w:szCs w:val="32"/>
               </w:rPr>
-              <w:t>36</w:t>
+              <w:t>37</w:t>
             </w:r>
             <w:r>
               <w:rPr>
@@ -3306,7 +3264,7 @@
                 <w:sz w:val="32"/>
                 <w:szCs w:val="32"/>
               </w:rPr>
-              <w:t>36</w:t>
+              <w:t>37</w:t>
             </w:r>
             <w:r>
               <w:rPr>
@@ -3343,29 +3301,7 @@
                 <w:sz w:val="32"/>
                 <w:szCs w:val="32"/>
               </w:rPr>
-              <w:t>b. Version C</w:t>
-            </w:r>
-            <w:r>
-              <w:rPr>
-                <w:rStyle w:val="Hyperlink"/>
-                <w:rFonts w:cstheme="minorHAnsi"/>
-                <w:noProof/>
-                <w:color w:val="auto"/>
-                <w:sz w:val="32"/>
-                <w:szCs w:val="32"/>
-              </w:rPr>
-              <w:t>o</w:t>
-            </w:r>
-            <w:r>
-              <w:rPr>
-                <w:rStyle w:val="Hyperlink"/>
-                <w:rFonts w:cstheme="minorHAnsi"/>
-                <w:noProof/>
-                <w:color w:val="auto"/>
-                <w:sz w:val="32"/>
-                <w:szCs w:val="32"/>
-              </w:rPr>
-              <w:t>ntrol</w:t>
+              <w:t>b. Version Control</w:t>
             </w:r>
             <w:r>
               <w:rPr>
@@ -3424,7 +3360,7 @@
                 <w:sz w:val="32"/>
                 <w:szCs w:val="32"/>
               </w:rPr>
-              <w:t>37</w:t>
+              <w:t>38</w:t>
             </w:r>
             <w:r>
               <w:rPr>
@@ -3520,7 +3456,7 @@
                 <w:sz w:val="32"/>
                 <w:szCs w:val="32"/>
               </w:rPr>
-              <w:t>38</w:t>
+              <w:t>39</w:t>
             </w:r>
             <w:r>
               <w:rPr>
@@ -3683,7 +3619,7 @@
           <w:color w:val="auto"/>
         </w:rPr>
       </w:pPr>
-      <w:bookmarkStart w:id="0" w:name="_Toc37587490"/>
+      <w:bookmarkStart w:id="1" w:name="_Toc37587490"/>
       <w:r>
         <w:rPr>
           <w:rFonts w:asciiTheme="minorHAnsi" w:hAnsiTheme="minorHAnsi" w:cstheme="minorHAnsi"/>
@@ -3699,7 +3635,7 @@
         </w:rPr>
         <w:t>Introduction</w:t>
       </w:r>
-      <w:bookmarkEnd w:id="0"/>
+      <w:bookmarkEnd w:id="1"/>
     </w:p>
     <w:p>
       <w:pPr>
@@ -3710,7 +3646,7 @@
           <w:sz w:val="32"/>
         </w:rPr>
       </w:pPr>
-      <w:bookmarkStart w:id="1" w:name="_Toc37587491"/>
+      <w:bookmarkStart w:id="2" w:name="_Toc37587491"/>
       <w:r>
         <w:rPr>
           <w:rFonts w:asciiTheme="minorHAnsi" w:hAnsiTheme="minorHAnsi" w:cstheme="minorHAnsi"/>
@@ -3727,7 +3663,7 @@
         </w:rPr>
         <w:t>Title of Project</w:t>
       </w:r>
-      <w:bookmarkEnd w:id="1"/>
+      <w:bookmarkEnd w:id="2"/>
       <w:r>
         <w:rPr>
           <w:rFonts w:asciiTheme="minorHAnsi" w:hAnsiTheme="minorHAnsi" w:cstheme="minorHAnsi"/>
@@ -3762,7 +3698,7 @@
           <w:sz w:val="32"/>
         </w:rPr>
       </w:pPr>
-      <w:bookmarkStart w:id="2" w:name="_Toc37587492"/>
+      <w:bookmarkStart w:id="3" w:name="_Toc37587492"/>
       <w:r>
         <w:rPr>
           <w:rFonts w:asciiTheme="minorHAnsi" w:hAnsiTheme="minorHAnsi" w:cstheme="minorHAnsi"/>
@@ -3779,7 +3715,7 @@
         </w:rPr>
         <w:t>Target Audience</w:t>
       </w:r>
-      <w:bookmarkEnd w:id="2"/>
+      <w:bookmarkEnd w:id="3"/>
       <w:r>
         <w:rPr>
           <w:rFonts w:asciiTheme="minorHAnsi" w:hAnsiTheme="minorHAnsi" w:cstheme="minorHAnsi"/>
@@ -3960,7 +3896,7 @@
           <w:sz w:val="32"/>
         </w:rPr>
       </w:pPr>
-      <w:bookmarkStart w:id="3" w:name="_Toc37587493"/>
+      <w:bookmarkStart w:id="4" w:name="_Toc37587493"/>
       <w:r>
         <w:rPr>
           <w:rFonts w:asciiTheme="minorHAnsi" w:hAnsiTheme="minorHAnsi" w:cstheme="minorHAnsi"/>
@@ -3977,7 +3913,7 @@
         </w:rPr>
         <w:t>Team Member &amp; Roles</w:t>
       </w:r>
-      <w:bookmarkEnd w:id="3"/>
+      <w:bookmarkEnd w:id="4"/>
     </w:p>
     <w:p>
       <w:pPr>
@@ -4101,7 +4037,7 @@
           <w:szCs w:val="32"/>
         </w:rPr>
       </w:pPr>
-      <w:bookmarkStart w:id="4" w:name="_Toc37587494"/>
+      <w:bookmarkStart w:id="5" w:name="_Toc37587494"/>
       <w:r>
         <w:rPr>
           <w:rFonts w:asciiTheme="minorHAnsi" w:hAnsiTheme="minorHAnsi" w:cstheme="minorHAnsi"/>
@@ -4120,7 +4056,7 @@
         </w:rPr>
         <w:t>Version Control History</w:t>
       </w:r>
-      <w:bookmarkEnd w:id="4"/>
+      <w:bookmarkEnd w:id="5"/>
       <w:r>
         <w:rPr>
           <w:rFonts w:asciiTheme="minorHAnsi" w:hAnsiTheme="minorHAnsi" w:cstheme="minorHAnsi"/>
@@ -4253,7 +4189,7 @@
                 <w:sz w:val="32"/>
                 <w:szCs w:val="32"/>
               </w:rPr>
-              <w:t>1.0.0</w:t>
+              <w:t>0.1.1</w:t>
             </w:r>
           </w:p>
         </w:tc>
@@ -4457,7 +4393,7 @@
           <w:szCs w:val="32"/>
         </w:rPr>
       </w:pPr>
-      <w:bookmarkStart w:id="5" w:name="_Toc37587495"/>
+      <w:bookmarkStart w:id="6" w:name="_Toc37587495"/>
       <w:r>
         <w:rPr>
           <w:rFonts w:asciiTheme="minorHAnsi" w:hAnsiTheme="minorHAnsi" w:cstheme="minorHAnsi"/>
@@ -4476,7 +4412,7 @@
         </w:rPr>
         <w:t>Purpose &amp; Scope</w:t>
       </w:r>
-      <w:bookmarkEnd w:id="5"/>
+      <w:bookmarkEnd w:id="6"/>
       <w:r>
         <w:rPr>
           <w:rFonts w:asciiTheme="minorHAnsi" w:hAnsiTheme="minorHAnsi" w:cstheme="minorHAnsi"/>
@@ -6210,7 +6146,7 @@
           <w:szCs w:val="32"/>
         </w:rPr>
       </w:pPr>
-      <w:bookmarkStart w:id="6" w:name="_Toc37587496"/>
+      <w:bookmarkStart w:id="7" w:name="_Toc37587496"/>
       <w:r>
         <w:rPr>
           <w:rFonts w:asciiTheme="minorHAnsi" w:hAnsiTheme="minorHAnsi" w:cstheme="minorHAnsi"/>
@@ -6229,7 +6165,7 @@
         </w:rPr>
         <w:t>Reference Materials</w:t>
       </w:r>
-      <w:bookmarkEnd w:id="6"/>
+      <w:bookmarkEnd w:id="7"/>
       <w:r>
         <w:rPr>
           <w:rFonts w:asciiTheme="minorHAnsi" w:hAnsiTheme="minorHAnsi" w:cstheme="minorHAnsi"/>
@@ -6428,7 +6364,7 @@
           <w:szCs w:val="32"/>
         </w:rPr>
       </w:pPr>
-      <w:bookmarkStart w:id="7" w:name="_Toc37587497"/>
+      <w:bookmarkStart w:id="8" w:name="_Toc37587497"/>
       <w:r>
         <w:rPr>
           <w:rFonts w:asciiTheme="minorHAnsi" w:hAnsiTheme="minorHAnsi" w:cstheme="minorHAnsi"/>
@@ -6448,7 +6384,7 @@
         </w:rPr>
         <w:t>System Overview</w:t>
       </w:r>
-      <w:bookmarkEnd w:id="7"/>
+      <w:bookmarkEnd w:id="8"/>
       <w:r>
         <w:rPr>
           <w:rFonts w:asciiTheme="minorHAnsi" w:hAnsiTheme="minorHAnsi" w:cstheme="minorHAnsi"/>
@@ -7076,12 +7012,13 @@
           <w:color w:val="auto"/>
         </w:rPr>
       </w:pPr>
-      <w:bookmarkStart w:id="8" w:name="_Toc37587498"/>
+      <w:bookmarkStart w:id="9" w:name="_Toc37587498"/>
       <w:r>
         <w:rPr>
           <w:rFonts w:asciiTheme="minorHAnsi" w:hAnsiTheme="minorHAnsi" w:cstheme="minorHAnsi"/>
           <w:color w:val="auto"/>
         </w:rPr>
+        <w:lastRenderedPageBreak/>
         <w:t xml:space="preserve">2. </w:t>
       </w:r>
       <w:r>
@@ -7091,7 +7028,7 @@
         </w:rPr>
         <w:t>Detailed Description</w:t>
       </w:r>
-      <w:bookmarkEnd w:id="8"/>
+      <w:bookmarkEnd w:id="9"/>
       <w:r>
         <w:rPr>
           <w:rFonts w:asciiTheme="minorHAnsi" w:hAnsiTheme="minorHAnsi" w:cstheme="minorHAnsi"/>
@@ -7109,7 +7046,7 @@
           <w:szCs w:val="32"/>
         </w:rPr>
       </w:pPr>
-      <w:bookmarkStart w:id="9" w:name="_Toc37587499"/>
+      <w:bookmarkStart w:id="10" w:name="_Toc37587499"/>
       <w:r>
         <w:rPr>
           <w:noProof/>
@@ -7134,9 +7071,9 @@
             <v:path o:extrusionok="f" gradientshapeok="t" o:connecttype="rect"/>
             <o:lock v:ext="edit" aspectratio="t"/>
           </v:shapetype>
-          <v:shape id="_x0000_s1049" type="#_x0000_t75" style="position:absolute;margin-left:0;margin-top:28.15pt;width:468pt;height:319pt;z-index:251663360;mso-position-horizontal-relative:text;mso-position-vertical-relative:text">
+          <v:shape id="_x0000_s1075" type="#_x0000_t75" style="position:absolute;margin-left:6.25pt;margin-top:23.35pt;width:467.05pt;height:513.4pt;z-index:251673600;mso-position-horizontal-relative:text;mso-position-vertical-relative:text;mso-width-relative:page;mso-height-relative:page">
             <v:imagedata r:id="rId10" o:title="use case"/>
-            <w10:wrap type="square" side="left"/>
+            <w10:wrap type="square"/>
           </v:shape>
         </w:pict>
       </w:r>
@@ -7158,7 +7095,7 @@
         </w:rPr>
         <w:t>Use Case Diagram</w:t>
       </w:r>
-      <w:bookmarkEnd w:id="9"/>
+      <w:bookmarkEnd w:id="10"/>
       <w:r>
         <w:rPr>
           <w:rFonts w:asciiTheme="minorHAnsi" w:hAnsiTheme="minorHAnsi" w:cstheme="minorHAnsi"/>
@@ -7196,7 +7133,7 @@
           <w:szCs w:val="32"/>
         </w:rPr>
       </w:pPr>
-      <w:bookmarkStart w:id="10" w:name="_Toc37587500"/>
+      <w:bookmarkStart w:id="11" w:name="_Toc37587500"/>
       <w:r>
         <w:rPr>
           <w:rFonts w:asciiTheme="minorHAnsi" w:hAnsiTheme="minorHAnsi" w:cstheme="minorHAnsi"/>
@@ -7216,7 +7153,7 @@
         </w:rPr>
         <w:t>Complete Package Diagram</w:t>
       </w:r>
-      <w:bookmarkEnd w:id="10"/>
+      <w:bookmarkEnd w:id="11"/>
       <w:r>
         <w:rPr>
           <w:rFonts w:asciiTheme="minorHAnsi" w:hAnsiTheme="minorHAnsi" w:cstheme="minorHAnsi"/>
@@ -7259,7 +7196,7 @@
           <w:szCs w:val="32"/>
         </w:rPr>
       </w:pPr>
-      <w:bookmarkStart w:id="11" w:name="_Toc37587501"/>
+      <w:bookmarkStart w:id="12" w:name="_Toc37587501"/>
       <w:proofErr w:type="gramStart"/>
       <w:r>
         <w:rPr>
@@ -7289,7 +7226,7 @@
         </w:rPr>
         <w:t xml:space="preserve"> Detailed Description</w:t>
       </w:r>
-      <w:bookmarkEnd w:id="11"/>
+      <w:bookmarkEnd w:id="12"/>
       <w:r>
         <w:rPr>
           <w:rFonts w:asciiTheme="minorHAnsi" w:hAnsiTheme="minorHAnsi" w:cstheme="minorHAnsi"/>
@@ -7310,7 +7247,7 @@
           <w:szCs w:val="32"/>
         </w:rPr>
       </w:pPr>
-      <w:bookmarkStart w:id="12" w:name="_Toc37587502"/>
+      <w:bookmarkStart w:id="13" w:name="_Toc37587502"/>
       <w:proofErr w:type="spellStart"/>
       <w:proofErr w:type="gramStart"/>
       <w:r>
@@ -7353,7 +7290,7 @@
         </w:rPr>
         <w:t xml:space="preserve"> A</w:t>
       </w:r>
-      <w:bookmarkEnd w:id="12"/>
+      <w:bookmarkEnd w:id="13"/>
     </w:p>
     <w:p>
       <w:pPr>
@@ -7513,7 +7450,7 @@
           <w:szCs w:val="32"/>
         </w:rPr>
       </w:pPr>
-      <w:bookmarkStart w:id="13" w:name="_Toc37587503"/>
+      <w:bookmarkStart w:id="14" w:name="_Toc37587503"/>
       <w:proofErr w:type="gramStart"/>
       <w:r>
         <w:rPr>
@@ -7545,7 +7482,7 @@
         </w:rPr>
         <w:t xml:space="preserve"> B</w:t>
       </w:r>
-      <w:bookmarkEnd w:id="13"/>
+      <w:bookmarkEnd w:id="14"/>
     </w:p>
     <w:p>
       <w:pPr>
@@ -7688,7 +7625,7 @@
         </w:rPr>
         <w:lastRenderedPageBreak/>
         <w:pict>
-          <v:shape id="_x0000_i1034" type="#_x0000_t75" style="width:346.25pt;height:481.45pt">
+          <v:shape id="_x0000_i1026" type="#_x0000_t75" style="width:346.25pt;height:481.45pt">
             <v:imagedata r:id="rId15" o:title="Login"/>
           </v:shape>
         </w:pict>
@@ -7704,7 +7641,7 @@
           <w:szCs w:val="32"/>
         </w:rPr>
       </w:pPr>
-      <w:bookmarkStart w:id="14" w:name="_Toc37587504"/>
+      <w:bookmarkStart w:id="15" w:name="_Toc37587504"/>
       <w:proofErr w:type="gramStart"/>
       <w:r>
         <w:rPr>
@@ -7736,7 +7673,7 @@
         </w:rPr>
         <w:t xml:space="preserve"> C</w:t>
       </w:r>
-      <w:bookmarkEnd w:id="14"/>
+      <w:bookmarkEnd w:id="15"/>
     </w:p>
     <w:p>
       <w:pPr>
@@ -7882,7 +7819,7 @@
           <w:sz w:val="32"/>
         </w:rPr>
       </w:pPr>
-      <w:bookmarkStart w:id="15" w:name="_Toc37587505"/>
+      <w:bookmarkStart w:id="16" w:name="_Toc37587505"/>
       <w:proofErr w:type="gramStart"/>
       <w:r>
         <w:rPr>
@@ -7911,7 +7848,7 @@
         </w:rPr>
         <w:t xml:space="preserve"> D</w:t>
       </w:r>
-      <w:bookmarkEnd w:id="15"/>
+      <w:bookmarkEnd w:id="16"/>
     </w:p>
     <w:p>
       <w:pPr>
@@ -8039,7 +7976,7 @@
         </w:rPr>
         <w:lastRenderedPageBreak/>
         <w:pict>
-          <v:shape id="_x0000_i1026" type="#_x0000_t75" style="width:435.15pt;height:481.45pt">
+          <v:shape id="_x0000_i1027" type="#_x0000_t75" style="width:435.15pt;height:481.45pt">
             <v:imagedata r:id="rId19" o:title="Pencarian"/>
           </v:shape>
         </w:pict>
@@ -8055,7 +7992,7 @@
           <w:szCs w:val="32"/>
         </w:rPr>
       </w:pPr>
-      <w:bookmarkStart w:id="16" w:name="_Toc37587506"/>
+      <w:bookmarkStart w:id="17" w:name="_Toc37587506"/>
       <w:proofErr w:type="gramStart"/>
       <w:r>
         <w:rPr>
@@ -8087,7 +8024,7 @@
         </w:rPr>
         <w:t xml:space="preserve"> E</w:t>
       </w:r>
-      <w:bookmarkEnd w:id="16"/>
+      <w:bookmarkEnd w:id="17"/>
     </w:p>
     <w:p>
       <w:pPr>
@@ -8200,7 +8137,7 @@
           <w:szCs w:val="32"/>
         </w:rPr>
         <w:pict>
-          <v:shape id="_x0000_i1027" type="#_x0000_t75" style="width:468.3pt;height:489.6pt">
+          <v:shape id="_x0000_i1028" type="#_x0000_t75" style="width:468.3pt;height:490.25pt">
             <v:imagedata r:id="rId20" o:title="class diagram E"/>
           </v:shape>
         </w:pict>
@@ -8296,7 +8233,7 @@
       <w:r>
         <w:t xml:space="preserve"> </w:t>
       </w:r>
-      <w:bookmarkStart w:id="17" w:name="_Toc37587507"/>
+      <w:bookmarkStart w:id="18" w:name="_Toc37587507"/>
       <w:proofErr w:type="gramStart"/>
       <w:r>
         <w:rPr>
@@ -8325,7 +8262,7 @@
         </w:rPr>
         <w:t xml:space="preserve"> F</w:t>
       </w:r>
-      <w:bookmarkEnd w:id="17"/>
+      <w:bookmarkEnd w:id="18"/>
     </w:p>
     <w:p>
       <w:pPr>
@@ -8414,7 +8351,7 @@
           <w:szCs w:val="32"/>
         </w:rPr>
         <w:pict>
-          <v:shape id="_x0000_i1028" type="#_x0000_t75" style="width:468.3pt;height:140.85pt">
+          <v:shape id="_x0000_i1029" type="#_x0000_t75" style="width:468.3pt;height:140.85pt">
             <v:imagedata r:id="rId22" o:title="class diagram F"/>
           </v:shape>
         </w:pict>
@@ -8508,7 +8445,7 @@
           <w:szCs w:val="32"/>
         </w:rPr>
       </w:pPr>
-      <w:bookmarkStart w:id="18" w:name="_Toc37587508"/>
+      <w:bookmarkStart w:id="19" w:name="_Toc37587508"/>
       <w:proofErr w:type="gramStart"/>
       <w:r>
         <w:rPr>
@@ -8541,7 +8478,7 @@
         </w:rPr>
         <w:t xml:space="preserve"> G</w:t>
       </w:r>
-      <w:bookmarkEnd w:id="18"/>
+      <w:bookmarkEnd w:id="19"/>
     </w:p>
     <w:p>
       <w:pPr>
@@ -8646,7 +8583,7 @@
           <w:szCs w:val="32"/>
         </w:rPr>
         <w:pict>
-          <v:shape id="_x0000_i1029" type="#_x0000_t75" style="width:382.55pt;height:177.8pt">
+          <v:shape id="_x0000_i1030" type="#_x0000_t75" style="width:382.55pt;height:177.8pt">
             <v:imagedata r:id="rId24" o:title="class diagram G"/>
           </v:shape>
         </w:pict>
@@ -8740,7 +8677,7 @@
           <w:sz w:val="32"/>
         </w:rPr>
       </w:pPr>
-      <w:bookmarkStart w:id="19" w:name="_Toc37587509"/>
+      <w:bookmarkStart w:id="20" w:name="_Toc37587509"/>
       <w:proofErr w:type="gramStart"/>
       <w:r>
         <w:rPr>
@@ -8769,7 +8706,7 @@
         </w:rPr>
         <w:t xml:space="preserve"> H</w:t>
       </w:r>
-      <w:bookmarkEnd w:id="19"/>
+      <w:bookmarkEnd w:id="20"/>
     </w:p>
     <w:p>
       <w:pPr>
@@ -8859,7 +8796,7 @@
         </w:rPr>
         <w:lastRenderedPageBreak/>
         <w:pict>
-          <v:shape id="_x0000_i1030" type="#_x0000_t75" style="width:468.3pt;height:627.95pt">
+          <v:shape id="_x0000_i1031" type="#_x0000_t75" style="width:468.3pt;height:627.95pt">
             <v:imagedata r:id="rId26" o:title="class diagram H"/>
           </v:shape>
         </w:pict>
@@ -8954,7 +8891,7 @@
           <w:sz w:val="32"/>
         </w:rPr>
       </w:pPr>
-      <w:bookmarkStart w:id="20" w:name="_Toc37587510"/>
+      <w:bookmarkStart w:id="21" w:name="_Toc37587510"/>
       <w:r>
         <w:rPr>
           <w:rFonts w:asciiTheme="minorHAnsi" w:hAnsiTheme="minorHAnsi" w:cstheme="minorHAnsi"/>
@@ -8991,7 +8928,7 @@
         </w:rPr>
         <w:t xml:space="preserve"> I</w:t>
       </w:r>
-      <w:bookmarkEnd w:id="20"/>
+      <w:bookmarkEnd w:id="21"/>
     </w:p>
     <w:p>
       <w:pPr>
@@ -9081,7 +9018,7 @@
         </w:rPr>
         <w:lastRenderedPageBreak/>
         <w:pict>
-          <v:shape id="_x0000_i1031" type="#_x0000_t75" style="width:157.15pt;height:401.95pt">
+          <v:shape id="_x0000_i1032" type="#_x0000_t75" style="width:157.15pt;height:401.95pt">
             <v:imagedata r:id="rId28" o:title="class diagram I"/>
           </v:shape>
         </w:pict>
@@ -9183,7 +9120,7 @@
           <w:color w:val="auto"/>
         </w:rPr>
       </w:pPr>
-      <w:bookmarkStart w:id="21" w:name="_Toc37587511"/>
+      <w:bookmarkStart w:id="22" w:name="_Toc37587511"/>
       <w:r>
         <w:rPr>
           <w:rFonts w:asciiTheme="minorHAnsi" w:hAnsiTheme="minorHAnsi" w:cstheme="minorHAnsi"/>
@@ -9198,7 +9135,7 @@
         </w:rPr>
         <w:t>Data Design</w:t>
       </w:r>
-      <w:bookmarkEnd w:id="21"/>
+      <w:bookmarkEnd w:id="22"/>
     </w:p>
     <w:p>
       <w:pPr>
@@ -9210,7 +9147,7 @@
           <w:szCs w:val="32"/>
         </w:rPr>
       </w:pPr>
-      <w:bookmarkStart w:id="22" w:name="_Toc37587512"/>
+      <w:bookmarkStart w:id="23" w:name="_Toc37587512"/>
       <w:r>
         <w:rPr>
           <w:rFonts w:asciiTheme="minorHAnsi" w:hAnsiTheme="minorHAnsi" w:cstheme="minorHAnsi"/>
@@ -9229,7 +9166,7 @@
         </w:rPr>
         <w:t>ERD (Entity Relationship Diagram)</w:t>
       </w:r>
-      <w:bookmarkEnd w:id="22"/>
+      <w:bookmarkEnd w:id="23"/>
       <w:r>
         <w:rPr>
           <w:rFonts w:asciiTheme="minorHAnsi" w:hAnsiTheme="minorHAnsi" w:cstheme="minorHAnsi"/>
@@ -9241,15 +9178,6 @@
       </w:r>
     </w:p>
     <w:p>
-      <w:pPr>
-        <w:pStyle w:val="ListParagraph"/>
-        <w:ind w:left="1440"/>
-        <w:jc w:val="both"/>
-        <w:rPr>
-          <w:sz w:val="32"/>
-          <w:szCs w:val="32"/>
-        </w:rPr>
-      </w:pPr>
       <w:r>
         <w:rPr>
           <w:noProof/>
@@ -9257,13 +9185,13 @@
           <w:szCs w:val="32"/>
         </w:rPr>
         <w:drawing>
-          <wp:anchor distT="0" distB="0" distL="114300" distR="114300" simplePos="0" relativeHeight="251661312" behindDoc="1" locked="0" layoutInCell="1" allowOverlap="1">
+          <wp:anchor distT="0" distB="0" distL="114300" distR="114300" simplePos="0" relativeHeight="251671552" behindDoc="1" locked="0" layoutInCell="1" allowOverlap="1" wp14:anchorId="0288A55C" wp14:editId="4F3C7D7B">
             <wp:simplePos x="0" y="0"/>
             <wp:positionH relativeFrom="margin">
-              <wp:align>right</wp:align>
+              <wp:posOffset>0</wp:posOffset>
             </wp:positionH>
             <wp:positionV relativeFrom="paragraph">
-              <wp:posOffset>94615</wp:posOffset>
+              <wp:posOffset>285115</wp:posOffset>
             </wp:positionV>
             <wp:extent cx="5943600" cy="2321560"/>
             <wp:effectExtent l="0" t="0" r="0" b="2540"/>
@@ -9276,7 +9204,7 @@
                 <wp:lineTo x="0" y="0"/>
               </wp:wrapPolygon>
             </wp:wrapTight>
-            <wp:docPr id="6" name="Picture 6"/>
+            <wp:docPr id="2" name="Picture 2"/>
             <wp:cNvGraphicFramePr>
               <a:graphicFrameLocks xmlns:a="http://schemas.openxmlformats.org/drawingml/2006/main" noChangeAspect="1"/>
             </wp:cNvGraphicFramePr>
@@ -9284,7 +9212,7 @@
               <a:graphicData uri="http://schemas.openxmlformats.org/drawingml/2006/picture">
                 <pic:pic xmlns:pic="http://schemas.openxmlformats.org/drawingml/2006/picture">
                   <pic:nvPicPr>
-                    <pic:cNvPr id="1006430563" name="ERDForum-Page-1 (1).jpg"/>
+                    <pic:cNvPr id="6" name="ERDForum-Page-1 (1).jpg"/>
                     <pic:cNvPicPr/>
                   </pic:nvPicPr>
                   <pic:blipFill>
@@ -9317,6 +9245,17 @@
     </w:p>
     <w:p>
       <w:pPr>
+        <w:pStyle w:val="ListParagraph"/>
+        <w:ind w:left="1440"/>
+        <w:jc w:val="both"/>
+        <w:rPr>
+          <w:sz w:val="32"/>
+          <w:szCs w:val="32"/>
+        </w:rPr>
+      </w:pPr>
+    </w:p>
+    <w:p>
+      <w:pPr>
         <w:pStyle w:val="Heading2"/>
         <w:rPr>
           <w:rFonts w:asciiTheme="minorHAnsi" w:hAnsiTheme="minorHAnsi" w:cstheme="minorHAnsi"/>
@@ -9325,7 +9264,7 @@
           <w:szCs w:val="32"/>
         </w:rPr>
       </w:pPr>
-      <w:bookmarkStart w:id="23" w:name="_Toc37587513"/>
+      <w:bookmarkStart w:id="24" w:name="_Toc37587513"/>
       <w:r>
         <w:rPr>
           <w:rFonts w:asciiTheme="minorHAnsi" w:hAnsiTheme="minorHAnsi" w:cstheme="minorHAnsi"/>
@@ -9345,7 +9284,7 @@
         </w:rPr>
         <w:t>Detailed Tables</w:t>
       </w:r>
-      <w:bookmarkEnd w:id="23"/>
+      <w:bookmarkEnd w:id="24"/>
       <w:r>
         <w:rPr>
           <w:rFonts w:asciiTheme="minorHAnsi" w:hAnsiTheme="minorHAnsi" w:cstheme="minorHAnsi"/>
@@ -14594,7 +14533,7 @@
           <w:color w:val="auto"/>
         </w:rPr>
       </w:pPr>
-      <w:bookmarkStart w:id="24" w:name="_Toc37587514"/>
+      <w:bookmarkStart w:id="25" w:name="_Toc37587514"/>
       <w:r>
         <w:rPr>
           <w:rFonts w:asciiTheme="minorHAnsi" w:hAnsiTheme="minorHAnsi" w:cstheme="minorHAnsi"/>
@@ -14610,7 +14549,7 @@
         </w:rPr>
         <w:t>User Interface Design</w:t>
       </w:r>
-      <w:bookmarkEnd w:id="24"/>
+      <w:bookmarkEnd w:id="25"/>
       <w:r>
         <w:rPr>
           <w:rFonts w:asciiTheme="minorHAnsi" w:hAnsiTheme="minorHAnsi" w:cstheme="minorHAnsi"/>
@@ -14657,7 +14596,7 @@
           <w:szCs w:val="32"/>
         </w:rPr>
         <w:pict>
-          <v:shape id="_x0000_i1032" type="#_x0000_t75" style="width:463.3pt;height:398.8pt">
+          <v:shape id="_x0000_i1033" type="#_x0000_t75" style="width:463.3pt;height:398.8pt">
             <v:imagedata r:id="rId31" o:title="Main Menu"/>
           </v:shape>
         </w:pict>
@@ -14678,7 +14617,7 @@
         </w:rPr>
         <w:lastRenderedPageBreak/>
         <w:pict>
-          <v:shape id="_x0000_i1035" type="#_x0000_t75" style="width:169.65pt;height:345.6pt">
+          <v:shape id="_x0000_i1034" type="#_x0000_t75" style="width:169.65pt;height:345.6pt">
             <v:imagedata r:id="rId32" o:title="beranda"/>
           </v:shape>
         </w:pict>
@@ -15018,7 +14957,7 @@
           <w:szCs w:val="32"/>
         </w:rPr>
         <w:pict>
-          <v:shape id="_x0000_i1036" type="#_x0000_t75" style="width:147.15pt;height:299.9pt">
+          <v:shape id="_x0000_i1035" type="#_x0000_t75" style="width:147.15pt;height:299.9pt">
             <v:imagedata r:id="rId34" o:title="login"/>
           </v:shape>
         </w:pict>
@@ -15329,7 +15268,7 @@
           <w:szCs w:val="32"/>
         </w:rPr>
         <w:pict>
-          <v:shape id="_x0000_i1037" type="#_x0000_t75" style="width:150.25pt;height:304.9pt">
+          <v:shape id="_x0000_i1036" type="#_x0000_t75" style="width:150.9pt;height:304.9pt">
             <v:imagedata r:id="rId36" o:title="registrasi"/>
           </v:shape>
         </w:pict>
@@ -15463,23 +15402,7 @@
           <w:sz w:val="32"/>
           <w:szCs w:val="32"/>
         </w:rPr>
-        <w:t xml:space="preserve"> </w:t>
-      </w:r>
-      <w:proofErr w:type="gramStart"/>
-      <w:r>
-        <w:rPr>
-          <w:sz w:val="32"/>
-          <w:szCs w:val="32"/>
-        </w:rPr>
-        <w:t>user</w:t>
-      </w:r>
-      <w:proofErr w:type="gramEnd"/>
-      <w:r>
-        <w:rPr>
-          <w:sz w:val="32"/>
-          <w:szCs w:val="32"/>
-        </w:rPr>
-        <w:t xml:space="preserve"> </w:t>
+        <w:t xml:space="preserve"> user </w:t>
       </w:r>
       <w:proofErr w:type="spellStart"/>
       <w:r>
@@ -15766,7 +15689,7 @@
           <w:szCs w:val="32"/>
         </w:rPr>
         <w:pict>
-          <v:shape id="_x0000_i1038" type="#_x0000_t75" style="width:151.5pt;height:308.65pt">
+          <v:shape id="_x0000_i1037" type="#_x0000_t75" style="width:151.5pt;height:308.65pt">
             <v:imagedata r:id="rId32" o:title="beranda"/>
           </v:shape>
         </w:pict>
@@ -16086,7 +16009,7 @@
           <w:szCs w:val="32"/>
         </w:rPr>
         <w:pict>
-          <v:shape id="_x0000_i1045" type="#_x0000_t75" style="width:144.65pt;height:294.25pt">
+          <v:shape id="_x0000_i1038" type="#_x0000_t75" style="width:144.65pt;height:294.25pt">
             <v:imagedata r:id="rId39" o:title="threads"/>
           </v:shape>
         </w:pict>
@@ -16740,7 +16663,7 @@
           <w:szCs w:val="32"/>
         </w:rPr>
         <w:pict>
-          <v:shape id="_x0000_i1044" type="#_x0000_t75" style="width:131.5pt;height:267.95pt">
+          <v:shape id="_x0000_i1041" type="#_x0000_t75" style="width:131.5pt;height:267.95pt">
             <v:imagedata r:id="rId43" o:title="user thread"/>
           </v:shape>
         </w:pict>
@@ -16763,7 +16686,7 @@
         </w:rPr>
         <w:lastRenderedPageBreak/>
         <w:pict>
-          <v:shape id="_x0000_i1046" type="#_x0000_t75" style="width:126.45pt;height:256.7pt">
+          <v:shape id="_x0000_i1042" type="#_x0000_t75" style="width:126.45pt;height:256.7pt">
             <v:imagedata r:id="rId44" o:title="new thread"/>
           </v:shape>
         </w:pict>
@@ -17048,7 +16971,7 @@
         </w:rPr>
         <w:lastRenderedPageBreak/>
         <w:pict>
-          <v:shape id="_x0000_i1041" type="#_x0000_t75" style="width:129.6pt;height:264.2pt">
+          <v:shape id="_x0000_i1043" type="#_x0000_t75" style="width:129.6pt;height:264.2pt">
             <v:imagedata r:id="rId42" o:title="navigation"/>
           </v:shape>
         </w:pict>
@@ -17422,7 +17345,7 @@
         </w:rPr>
         <w:lastRenderedPageBreak/>
         <w:pict>
-          <v:shape id="_x0000_i1042" type="#_x0000_t75" style="width:144.65pt;height:294.25pt">
+          <v:shape id="_x0000_i1044" type="#_x0000_t75" style="width:144.65pt;height:294.25pt">
             <v:imagedata r:id="rId42" o:title="navigation"/>
           </v:shape>
         </w:pict>
@@ -17759,7 +17682,7 @@
         </w:rPr>
         <w:lastRenderedPageBreak/>
         <w:pict>
-          <v:shape id="_x0000_i1043" type="#_x0000_t75" style="width:139.6pt;height:284.25pt">
+          <v:shape id="_x0000_i1045" type="#_x0000_t75" style="width:139.6pt;height:284.25pt">
             <v:imagedata r:id="rId32" o:title="beranda"/>
           </v:shape>
         </w:pict>
@@ -17861,7 +17784,7 @@
           <w:color w:val="auto"/>
         </w:rPr>
       </w:pPr>
-      <w:bookmarkStart w:id="25" w:name="_Toc37587515"/>
+      <w:bookmarkStart w:id="26" w:name="_Toc37587515"/>
       <w:r>
         <w:rPr>
           <w:rFonts w:asciiTheme="minorHAnsi" w:hAnsiTheme="minorHAnsi" w:cstheme="minorHAnsi"/>
@@ -17876,7 +17799,7 @@
         </w:rPr>
         <w:t>Team Progress</w:t>
       </w:r>
-      <w:bookmarkEnd w:id="25"/>
+      <w:bookmarkEnd w:id="26"/>
       <w:r>
         <w:rPr>
           <w:rFonts w:asciiTheme="minorHAnsi" w:hAnsiTheme="minorHAnsi" w:cstheme="minorHAnsi"/>
@@ -17895,7 +17818,7 @@
           <w:szCs w:val="32"/>
         </w:rPr>
       </w:pPr>
-      <w:bookmarkStart w:id="26" w:name="_Toc37587516"/>
+      <w:bookmarkStart w:id="27" w:name="_Toc37587516"/>
       <w:r>
         <w:rPr>
           <w:rFonts w:asciiTheme="minorHAnsi" w:hAnsiTheme="minorHAnsi" w:cstheme="minorHAnsi"/>
@@ -17914,7 +17837,7 @@
         </w:rPr>
         <w:t>Gantt Chart</w:t>
       </w:r>
-      <w:bookmarkEnd w:id="26"/>
+      <w:bookmarkEnd w:id="27"/>
       <w:r>
         <w:rPr>
           <w:rFonts w:asciiTheme="minorHAnsi" w:hAnsiTheme="minorHAnsi" w:cstheme="minorHAnsi"/>
@@ -17939,7 +17862,7 @@
           <w:szCs w:val="32"/>
         </w:rPr>
         <w:pict>
-          <v:shape id="_x0000_i1033" type="#_x0000_t75" style="width:467.05pt;height:93.3pt">
+          <v:shape id="_x0000_i1046" type="#_x0000_t75" style="width:467.05pt;height:93.3pt">
             <v:imagedata r:id="rId49" o:title="Screenshot (920)"/>
           </v:shape>
         </w:pict>
@@ -17955,9 +17878,7 @@
           <w:szCs w:val="32"/>
         </w:rPr>
       </w:pPr>
-      <w:bookmarkStart w:id="27" w:name="_Toc37587517"/>
-      <w:bookmarkStart w:id="28" w:name="_GoBack"/>
-      <w:bookmarkEnd w:id="28"/>
+      <w:bookmarkStart w:id="28" w:name="_Toc37587517"/>
       <w:r>
         <w:rPr>
           <w:rFonts w:asciiTheme="minorHAnsi" w:hAnsiTheme="minorHAnsi" w:cstheme="minorHAnsi"/>
@@ -17977,7 +17898,7 @@
         </w:rPr>
         <w:t>Version Control</w:t>
       </w:r>
-      <w:bookmarkEnd w:id="27"/>
+      <w:bookmarkEnd w:id="28"/>
       <w:r>
         <w:rPr>
           <w:rFonts w:asciiTheme="minorHAnsi" w:hAnsiTheme="minorHAnsi" w:cstheme="minorHAnsi"/>
@@ -18378,7 +18299,7 @@
           <w:rPr>
             <w:noProof/>
           </w:rPr>
-          <w:t>37</w:t>
+          <w:t>4</w:t>
         </w:r>
         <w:r>
           <w:rPr>
@@ -19932,7 +19853,7 @@
 </file>
 
 <file path=customXml/itemProps1.xml><?xml version="1.0" encoding="utf-8"?>
-<ds:datastoreItem xmlns:ds="http://schemas.openxmlformats.org/officeDocument/2006/customXml" ds:itemID="{8E98A329-45B2-4FB5-B030-C89E7D89330F}">
+<ds:datastoreItem xmlns:ds="http://schemas.openxmlformats.org/officeDocument/2006/customXml" ds:itemID="{424D5B47-C819-460B-A566-6EC590FD1A23}">
   <ds:schemaRefs>
     <ds:schemaRef ds:uri="http://schemas.openxmlformats.org/officeDocument/2006/bibliography"/>
   </ds:schemaRefs>

</xml_diff>